<commit_message>
change TradeClientImagesService / create AllInOneImage (Plan.png)
</commit_message>
<xml_diff>
--- a/Опис вебсервісу TradeClientImagesService.docx
+++ b/Опис вебсервісу TradeClientImagesService.docx
@@ -303,7 +303,25 @@
             <w:sz w:val="28"/>
             <w:szCs w:val="28"/>
           </w:rPr>
-          <w:t>http://cash-img.avrora.lan/getImages/day/5</w:t>
+          <w:t>http://cash-img.avrora.lan/g</w:t>
+        </w:r>
+        <w:r>
+          <w:rPr>
+            <w:rStyle w:val="a3"/>
+            <w:rFonts w:ascii="Times New Roman" w:hAnsi="Times New Roman" w:cs="Times New Roman"/>
+            <w:sz w:val="28"/>
+            <w:szCs w:val="28"/>
+          </w:rPr>
+          <w:t>e</w:t>
+        </w:r>
+        <w:r>
+          <w:rPr>
+            <w:rStyle w:val="a3"/>
+            <w:rFonts w:ascii="Times New Roman" w:hAnsi="Times New Roman" w:cs="Times New Roman"/>
+            <w:sz w:val="28"/>
+            <w:szCs w:val="28"/>
+          </w:rPr>
+          <w:t>tImages/day/5</w:t>
         </w:r>
       </w:hyperlink>
       <w:r>
@@ -633,6 +651,19 @@
         </w:rPr>
         <w:t>зображення:</w:t>
       </w:r>
+    </w:p>
+    <w:p>
+      <w:pPr>
+        <w:spacing w:line="360" w:lineRule="auto"/>
+        <w:jc w:val="both"/>
+        <w:rPr>
+          <w:rFonts w:ascii="Times New Roman" w:hAnsi="Times New Roman" w:cs="Times New Roman"/>
+          <w:sz w:val="28"/>
+          <w:szCs w:val="28"/>
+        </w:rPr>
+      </w:pPr>
+      <w:bookmarkStart w:id="0" w:name="_GoBack"/>
+      <w:bookmarkEnd w:id="0"/>
     </w:p>
     <w:p>
       <w:pPr>
@@ -670,8 +701,8 @@
             <v:path o:extrusionok="f" gradientshapeok="t" o:connecttype="rect"/>
             <o:lock v:ext="edit" aspectratio="t"/>
           </v:shapetype>
-          <v:shape id="_x0000_i1025" type="#_x0000_t75" style="width:337.5pt;height:112.5pt">
-            <v:imagedata r:id="rId5" o:title="PlanDay (3)"/>
+          <v:shape id="_x0000_i1036" type="#_x0000_t75" style="width:204.75pt;height:45pt">
+            <v:imagedata r:id="rId5" o:title="PlanDay (7)"/>
           </v:shape>
         </w:pict>
       </w:r>
@@ -832,7 +863,7 @@
           <w:rFonts w:ascii="Times New Roman" w:hAnsi="Times New Roman" w:cs="Times New Roman"/>
           <w:sz w:val="28"/>
           <w:szCs w:val="28"/>
-          <w:lang w:val="en-US"/>
+          <w:lang w:val="ru-RU"/>
         </w:rPr>
       </w:pPr>
       <w:r>
@@ -848,7 +879,7 @@
           <w:rFonts w:ascii="Times New Roman" w:hAnsi="Times New Roman" w:cs="Times New Roman"/>
           <w:sz w:val="28"/>
           <w:szCs w:val="28"/>
-          <w:lang w:val="en-US"/>
+          <w:lang w:val="ru-RU"/>
         </w:rPr>
         <w:t xml:space="preserve"> </w:t>
       </w:r>
@@ -868,7 +899,7 @@
           <w:rFonts w:ascii="Times New Roman" w:hAnsi="Times New Roman" w:cs="Times New Roman"/>
           <w:sz w:val="28"/>
           <w:szCs w:val="28"/>
-          <w:lang w:val="en-US"/>
+          <w:lang w:val="ru-RU"/>
         </w:rPr>
         <w:t xml:space="preserve"> =13</w:t>
       </w:r>
@@ -886,7 +917,7 @@
           <w:rFonts w:ascii="Times New Roman" w:hAnsi="Times New Roman" w:cs="Times New Roman"/>
           <w:sz w:val="28"/>
           <w:szCs w:val="28"/>
-          <w:lang w:val="en-US"/>
+          <w:lang w:val="ru-RU"/>
         </w:rPr>
         <w:t>434</w:t>
       </w:r>
@@ -895,7 +926,7 @@
           <w:rFonts w:ascii="Times New Roman" w:hAnsi="Times New Roman" w:cs="Times New Roman"/>
           <w:sz w:val="28"/>
           <w:szCs w:val="28"/>
-          <w:lang w:val="en-US"/>
+          <w:lang w:val="ru-RU"/>
         </w:rPr>
         <w:t>;</w:t>
       </w:r>
@@ -1055,7 +1086,27 @@
             <w:szCs w:val="28"/>
             <w:lang w:val="ru-RU"/>
           </w:rPr>
-          <w:t>http://cash-img.avrora.lan/getImages/month/5</w:t>
+          <w:t>http://cash-img.avrora.lan/getImages/mo</w:t>
+        </w:r>
+        <w:r>
+          <w:rPr>
+            <w:rStyle w:val="a3"/>
+            <w:rFonts w:ascii="Times New Roman" w:hAnsi="Times New Roman" w:cs="Times New Roman"/>
+            <w:sz w:val="28"/>
+            <w:szCs w:val="28"/>
+            <w:lang w:val="ru-RU"/>
+          </w:rPr>
+          <w:t>n</w:t>
+        </w:r>
+        <w:r>
+          <w:rPr>
+            <w:rStyle w:val="a3"/>
+            <w:rFonts w:ascii="Times New Roman" w:hAnsi="Times New Roman" w:cs="Times New Roman"/>
+            <w:sz w:val="28"/>
+            <w:szCs w:val="28"/>
+            <w:lang w:val="ru-RU"/>
+          </w:rPr>
+          <w:t>th/5</w:t>
         </w:r>
       </w:hyperlink>
       <w:r>
@@ -1071,36 +1122,49 @@
     <w:p>
       <w:pPr>
         <w:spacing w:line="360" w:lineRule="auto"/>
+        <w:jc w:val="both"/>
+        <w:rPr>
+          <w:rFonts w:ascii="Times New Roman" w:hAnsi="Times New Roman" w:cs="Times New Roman"/>
+          <w:sz w:val="28"/>
+          <w:szCs w:val="28"/>
+          <w:lang w:val="ru-RU"/>
+        </w:rPr>
+      </w:pPr>
+    </w:p>
+    <w:p>
+      <w:pPr>
+        <w:spacing w:line="360" w:lineRule="auto"/>
         <w:jc w:val="center"/>
         <w:rPr>
           <w:rFonts w:ascii="Times New Roman" w:hAnsi="Times New Roman" w:cs="Times New Roman"/>
           <w:sz w:val="28"/>
           <w:szCs w:val="28"/>
-        </w:rPr>
-      </w:pPr>
-      <w:bookmarkStart w:id="0" w:name="_GoBack"/>
-      <w:r>
-        <w:rPr>
-          <w:rFonts w:ascii="Times New Roman" w:hAnsi="Times New Roman" w:cs="Times New Roman"/>
-          <w:sz w:val="28"/>
-          <w:szCs w:val="28"/>
+          <w:lang w:val="ru-RU"/>
+        </w:rPr>
+      </w:pPr>
+      <w:r>
+        <w:rPr>
+          <w:rFonts w:ascii="Times New Roman" w:hAnsi="Times New Roman" w:cs="Times New Roman"/>
+          <w:sz w:val="28"/>
+          <w:szCs w:val="28"/>
+          <w:lang w:val="ru-RU"/>
         </w:rPr>
         <w:pict>
-          <v:shape id="_x0000_i1026" type="#_x0000_t75" style="width:337.5pt;height:112.5pt">
-            <v:imagedata r:id="rId7" o:title="PlanMonth"/>
+          <v:shape id="_x0000_i1039" type="#_x0000_t75" style="width:204.75pt;height:45pt">
+            <v:imagedata r:id="rId7" o:title="PlanMonth (3)"/>
           </v:shape>
         </w:pict>
       </w:r>
     </w:p>
-    <w:bookmarkEnd w:id="0"/>
-    <w:p>
-      <w:pPr>
-        <w:spacing w:line="360" w:lineRule="auto"/>
-        <w:jc w:val="both"/>
-        <w:rPr>
-          <w:rFonts w:ascii="Times New Roman" w:hAnsi="Times New Roman" w:cs="Times New Roman"/>
-          <w:sz w:val="28"/>
-          <w:szCs w:val="28"/>
+    <w:p>
+      <w:pPr>
+        <w:spacing w:line="360" w:lineRule="auto"/>
+        <w:jc w:val="center"/>
+        <w:rPr>
+          <w:rFonts w:ascii="Times New Roman" w:hAnsi="Times New Roman" w:cs="Times New Roman"/>
+          <w:sz w:val="28"/>
+          <w:szCs w:val="28"/>
+          <w:lang w:val="ru-RU"/>
         </w:rPr>
       </w:pPr>
     </w:p>
@@ -1317,15 +1381,15 @@
           <w:rFonts w:ascii="Times New Roman" w:hAnsi="Times New Roman" w:cs="Times New Roman"/>
           <w:sz w:val="28"/>
           <w:szCs w:val="28"/>
-          <w:lang w:val="ru-RU"/>
-        </w:rPr>
-      </w:pPr>
-      <w:r>
-        <w:rPr>
-          <w:rFonts w:ascii="Times New Roman" w:hAnsi="Times New Roman" w:cs="Times New Roman"/>
-          <w:sz w:val="28"/>
-          <w:szCs w:val="28"/>
-          <w:lang w:val="ru-RU"/>
+          <w:lang w:val="en-US"/>
+        </w:rPr>
+      </w:pPr>
+      <w:r>
+        <w:rPr>
+          <w:rFonts w:ascii="Times New Roman" w:hAnsi="Times New Roman" w:cs="Times New Roman"/>
+          <w:sz w:val="28"/>
+          <w:szCs w:val="28"/>
+          <w:lang w:val="en-US"/>
         </w:rPr>
         <w:t>–</w:t>
       </w:r>
@@ -1334,7 +1398,7 @@
           <w:rFonts w:ascii="Times New Roman" w:hAnsi="Times New Roman" w:cs="Times New Roman"/>
           <w:sz w:val="28"/>
           <w:szCs w:val="28"/>
-          <w:lang w:val="ru-RU"/>
+          <w:lang w:val="en-US"/>
         </w:rPr>
         <w:t xml:space="preserve"> </w:t>
       </w:r>
@@ -1354,7 +1418,7 @@
           <w:rFonts w:ascii="Times New Roman" w:hAnsi="Times New Roman" w:cs="Times New Roman"/>
           <w:sz w:val="28"/>
           <w:szCs w:val="28"/>
-          <w:lang w:val="ru-RU"/>
+          <w:lang w:val="en-US"/>
         </w:rPr>
         <w:t xml:space="preserve"> = 1 751</w:t>
       </w:r>
@@ -1372,7 +1436,7 @@
           <w:rFonts w:ascii="Times New Roman" w:hAnsi="Times New Roman" w:cs="Times New Roman"/>
           <w:sz w:val="28"/>
           <w:szCs w:val="28"/>
-          <w:lang w:val="ru-RU"/>
+          <w:lang w:val="en-US"/>
         </w:rPr>
         <w:t>116;</w:t>
       </w:r>
@@ -1385,7 +1449,7 @@
           <w:rFonts w:ascii="Times New Roman" w:hAnsi="Times New Roman" w:cs="Times New Roman"/>
           <w:sz w:val="28"/>
           <w:szCs w:val="28"/>
-          <w:lang w:val="ru-RU"/>
+          <w:lang w:val="en-US"/>
         </w:rPr>
       </w:pPr>
       <w:r>
@@ -1401,7 +1465,7 @@
           <w:rFonts w:ascii="Times New Roman" w:hAnsi="Times New Roman" w:cs="Times New Roman"/>
           <w:sz w:val="28"/>
           <w:szCs w:val="28"/>
-          <w:lang w:val="ru-RU"/>
+          <w:lang w:val="en-US"/>
         </w:rPr>
         <w:t>:</w:t>
       </w:r>
@@ -1433,7 +1497,7 @@
             <w:rFonts w:ascii="Times New Roman" w:hAnsi="Times New Roman" w:cs="Times New Roman"/>
             <w:sz w:val="28"/>
             <w:szCs w:val="28"/>
-            <w:lang w:val="ru-RU"/>
+            <w:lang w:val="en-US"/>
           </w:rPr>
           <w:t>://</w:t>
         </w:r>
@@ -1453,11 +1517,10 @@
             <w:rFonts w:ascii="Times New Roman" w:hAnsi="Times New Roman" w:cs="Times New Roman"/>
             <w:sz w:val="28"/>
             <w:szCs w:val="28"/>
-            <w:lang w:val="ru-RU"/>
+            <w:lang w:val="en-US"/>
           </w:rPr>
           <w:t>-</w:t>
         </w:r>
-        <w:proofErr w:type="spellStart"/>
         <w:r>
           <w:rPr>
             <w:rStyle w:val="a3"/>
@@ -1468,18 +1531,16 @@
           </w:rPr>
           <w:t>img</w:t>
         </w:r>
-        <w:proofErr w:type="spellEnd"/>
-        <w:r>
-          <w:rPr>
-            <w:rStyle w:val="a3"/>
-            <w:rFonts w:ascii="Times New Roman" w:hAnsi="Times New Roman" w:cs="Times New Roman"/>
-            <w:sz w:val="28"/>
-            <w:szCs w:val="28"/>
-            <w:lang w:val="ru-RU"/>
+        <w:r>
+          <w:rPr>
+            <w:rStyle w:val="a3"/>
+            <w:rFonts w:ascii="Times New Roman" w:hAnsi="Times New Roman" w:cs="Times New Roman"/>
+            <w:sz w:val="28"/>
+            <w:szCs w:val="28"/>
+            <w:lang w:val="en-US"/>
           </w:rPr>
           <w:t>.</w:t>
         </w:r>
-        <w:proofErr w:type="spellStart"/>
         <w:r>
           <w:rPr>
             <w:rStyle w:val="a3"/>
@@ -1490,18 +1551,16 @@
           </w:rPr>
           <w:t>avrora</w:t>
         </w:r>
-        <w:proofErr w:type="spellEnd"/>
-        <w:r>
-          <w:rPr>
-            <w:rStyle w:val="a3"/>
-            <w:rFonts w:ascii="Times New Roman" w:hAnsi="Times New Roman" w:cs="Times New Roman"/>
-            <w:sz w:val="28"/>
-            <w:szCs w:val="28"/>
-            <w:lang w:val="ru-RU"/>
+        <w:r>
+          <w:rPr>
+            <w:rStyle w:val="a3"/>
+            <w:rFonts w:ascii="Times New Roman" w:hAnsi="Times New Roman" w:cs="Times New Roman"/>
+            <w:sz w:val="28"/>
+            <w:szCs w:val="28"/>
+            <w:lang w:val="en-US"/>
           </w:rPr>
           <w:t>.</w:t>
         </w:r>
-        <w:proofErr w:type="spellStart"/>
         <w:r>
           <w:rPr>
             <w:rStyle w:val="a3"/>
@@ -1512,18 +1571,16 @@
           </w:rPr>
           <w:t>lan</w:t>
         </w:r>
-        <w:proofErr w:type="spellEnd"/>
-        <w:r>
-          <w:rPr>
-            <w:rStyle w:val="a3"/>
-            <w:rFonts w:ascii="Times New Roman" w:hAnsi="Times New Roman" w:cs="Times New Roman"/>
-            <w:sz w:val="28"/>
-            <w:szCs w:val="28"/>
-            <w:lang w:val="ru-RU"/>
+        <w:r>
+          <w:rPr>
+            <w:rStyle w:val="a3"/>
+            <w:rFonts w:ascii="Times New Roman" w:hAnsi="Times New Roman" w:cs="Times New Roman"/>
+            <w:sz w:val="28"/>
+            <w:szCs w:val="28"/>
+            <w:lang w:val="en-US"/>
           </w:rPr>
           <w:t>/</w:t>
         </w:r>
-        <w:proofErr w:type="spellStart"/>
         <w:r>
           <w:rPr>
             <w:rStyle w:val="a3"/>
@@ -1534,14 +1591,13 @@
           </w:rPr>
           <w:t>getImages</w:t>
         </w:r>
-        <w:proofErr w:type="spellEnd"/>
-        <w:r>
-          <w:rPr>
-            <w:rStyle w:val="a3"/>
-            <w:rFonts w:ascii="Times New Roman" w:hAnsi="Times New Roman" w:cs="Times New Roman"/>
-            <w:sz w:val="28"/>
-            <w:szCs w:val="28"/>
-            <w:lang w:val="ru-RU"/>
+        <w:r>
+          <w:rPr>
+            <w:rStyle w:val="a3"/>
+            <w:rFonts w:ascii="Times New Roman" w:hAnsi="Times New Roman" w:cs="Times New Roman"/>
+            <w:sz w:val="28"/>
+            <w:szCs w:val="28"/>
+            <w:lang w:val="en-US"/>
           </w:rPr>
           <w:t>/</w:t>
         </w:r>
@@ -1553,15 +1609,35 @@
             <w:szCs w:val="28"/>
             <w:lang w:val="en-US"/>
           </w:rPr>
-          <w:t>forecast</w:t>
-        </w:r>
-        <w:r>
-          <w:rPr>
-            <w:rStyle w:val="a3"/>
-            <w:rFonts w:ascii="Times New Roman" w:hAnsi="Times New Roman" w:cs="Times New Roman"/>
-            <w:sz w:val="28"/>
-            <w:szCs w:val="28"/>
-            <w:lang w:val="ru-RU"/>
+          <w:t>fo</w:t>
+        </w:r>
+        <w:r>
+          <w:rPr>
+            <w:rStyle w:val="a3"/>
+            <w:rFonts w:ascii="Times New Roman" w:hAnsi="Times New Roman" w:cs="Times New Roman"/>
+            <w:sz w:val="28"/>
+            <w:szCs w:val="28"/>
+            <w:lang w:val="en-US"/>
+          </w:rPr>
+          <w:t>r</w:t>
+        </w:r>
+        <w:r>
+          <w:rPr>
+            <w:rStyle w:val="a3"/>
+            <w:rFonts w:ascii="Times New Roman" w:hAnsi="Times New Roman" w:cs="Times New Roman"/>
+            <w:sz w:val="28"/>
+            <w:szCs w:val="28"/>
+            <w:lang w:val="en-US"/>
+          </w:rPr>
+          <w:t>ecast</w:t>
+        </w:r>
+        <w:r>
+          <w:rPr>
+            <w:rStyle w:val="a3"/>
+            <w:rFonts w:ascii="Times New Roman" w:hAnsi="Times New Roman" w:cs="Times New Roman"/>
+            <w:sz w:val="28"/>
+            <w:szCs w:val="28"/>
+            <w:lang w:val="en-US"/>
           </w:rPr>
           <w:t>/5</w:t>
         </w:r>
@@ -1578,24 +1654,33 @@
     <w:p>
       <w:pPr>
         <w:spacing w:line="360" w:lineRule="auto"/>
+        <w:jc w:val="both"/>
+        <w:rPr>
+          <w:rFonts w:ascii="Times New Roman" w:hAnsi="Times New Roman" w:cs="Times New Roman"/>
+          <w:sz w:val="28"/>
+          <w:szCs w:val="28"/>
+        </w:rPr>
+      </w:pPr>
+    </w:p>
+    <w:p>
+      <w:pPr>
+        <w:spacing w:line="360" w:lineRule="auto"/>
         <w:jc w:val="center"/>
         <w:rPr>
           <w:rFonts w:ascii="Times New Roman" w:hAnsi="Times New Roman" w:cs="Times New Roman"/>
           <w:sz w:val="28"/>
           <w:szCs w:val="28"/>
-          <w:lang w:val="en-US"/>
-        </w:rPr>
-      </w:pPr>
-      <w:r>
-        <w:rPr>
-          <w:rFonts w:ascii="Times New Roman" w:hAnsi="Times New Roman" w:cs="Times New Roman"/>
-          <w:sz w:val="28"/>
-          <w:szCs w:val="28"/>
-          <w:lang w:val="en-US"/>
+        </w:rPr>
+      </w:pPr>
+      <w:r>
+        <w:rPr>
+          <w:rFonts w:ascii="Times New Roman" w:hAnsi="Times New Roman" w:cs="Times New Roman"/>
+          <w:sz w:val="28"/>
+          <w:szCs w:val="28"/>
         </w:rPr>
         <w:pict>
-          <v:shape id="_x0000_i1027" type="#_x0000_t75" style="width:180pt;height:112.5pt">
-            <v:imagedata r:id="rId9" o:title="PlanForecast (1)"/>
+          <v:shape id="_x0000_i1043" type="#_x0000_t75" style="width:90pt;height:45pt">
+            <v:imagedata r:id="rId9" o:title="PlanForecast (2)"/>
           </v:shape>
         </w:pict>
       </w:r>
@@ -1821,8 +1906,10 @@
         <w:jc w:val="both"/>
         <w:rPr>
           <w:rFonts w:ascii="Times New Roman" w:hAnsi="Times New Roman" w:cs="Times New Roman"/>
-          <w:sz w:val="28"/>
-          <w:szCs w:val="28"/>
+          <w:color w:val="0563C1" w:themeColor="hyperlink"/>
+          <w:sz w:val="28"/>
+          <w:szCs w:val="28"/>
+          <w:u w:val="single"/>
           <w:lang w:val="ru-RU"/>
         </w:rPr>
       </w:pPr>
@@ -1835,14 +1922,34 @@
             <w:szCs w:val="28"/>
             <w:lang w:val="ru-RU"/>
           </w:rPr>
-          <w:t>http://cash-img.avrora.lan/getImages/day/1</w:t>
+          <w:t>http://cash-img.avrora.lan/getImages/d</w:t>
+        </w:r>
+        <w:r>
+          <w:rPr>
+            <w:rStyle w:val="a3"/>
+            <w:rFonts w:ascii="Times New Roman" w:hAnsi="Times New Roman" w:cs="Times New Roman"/>
+            <w:sz w:val="28"/>
+            <w:szCs w:val="28"/>
+            <w:lang w:val="ru-RU"/>
+          </w:rPr>
+          <w:t>a</w:t>
+        </w:r>
+        <w:r>
+          <w:rPr>
+            <w:rStyle w:val="a3"/>
+            <w:rFonts w:ascii="Times New Roman" w:hAnsi="Times New Roman" w:cs="Times New Roman"/>
+            <w:sz w:val="28"/>
+            <w:szCs w:val="28"/>
+            <w:lang w:val="ru-RU"/>
+          </w:rPr>
+          <w:t>y/1</w:t>
         </w:r>
       </w:hyperlink>
     </w:p>
     <w:p>
       <w:pPr>
         <w:spacing w:line="360" w:lineRule="auto"/>
-        <w:jc w:val="both"/>
+        <w:jc w:val="center"/>
         <w:rPr>
           <w:rFonts w:ascii="Times New Roman" w:hAnsi="Times New Roman" w:cs="Times New Roman"/>
           <w:sz w:val="28"/>
@@ -1858,8 +1965,8 @@
           <w:lang w:val="ru-RU"/>
         </w:rPr>
         <w:pict>
-          <v:shape id="_x0000_i1028" type="#_x0000_t75" style="width:337.5pt;height:112.5pt">
-            <v:imagedata r:id="rId11" o:title="PlanDay (5)"/>
+          <v:shape id="_x0000_i1047" type="#_x0000_t75" style="width:204.75pt;height:45pt">
+            <v:imagedata r:id="rId11" o:title="PlanDay (8)"/>
           </v:shape>
         </w:pict>
       </w:r>
@@ -1867,7 +1974,7 @@
     <w:p>
       <w:pPr>
         <w:spacing w:line="360" w:lineRule="auto"/>
-        <w:jc w:val="both"/>
+        <w:jc w:val="center"/>
         <w:rPr>
           <w:rFonts w:ascii="Times New Roman" w:hAnsi="Times New Roman" w:cs="Times New Roman"/>
           <w:sz w:val="28"/>
@@ -1982,7 +2089,27 @@
             <w:szCs w:val="28"/>
             <w:lang w:val="ru-RU"/>
           </w:rPr>
-          <w:t>http://cash-img.avrora.lan/getImages/day/5456456</w:t>
+          <w:t>http://cash-img.avrora.lan/getImages/day/54</w:t>
+        </w:r>
+        <w:r>
+          <w:rPr>
+            <w:rStyle w:val="a3"/>
+            <w:rFonts w:ascii="Times New Roman" w:hAnsi="Times New Roman" w:cs="Times New Roman"/>
+            <w:sz w:val="28"/>
+            <w:szCs w:val="28"/>
+            <w:lang w:val="ru-RU"/>
+          </w:rPr>
+          <w:t>5</w:t>
+        </w:r>
+        <w:r>
+          <w:rPr>
+            <w:rStyle w:val="a3"/>
+            <w:rFonts w:ascii="Times New Roman" w:hAnsi="Times New Roman" w:cs="Times New Roman"/>
+            <w:sz w:val="28"/>
+            <w:szCs w:val="28"/>
+            <w:lang w:val="ru-RU"/>
+          </w:rPr>
+          <w:t>6456</w:t>
         </w:r>
       </w:hyperlink>
       <w:r>
@@ -2003,7 +2130,6 @@
           <w:rFonts w:ascii="Times New Roman" w:hAnsi="Times New Roman" w:cs="Times New Roman"/>
           <w:sz w:val="28"/>
           <w:szCs w:val="28"/>
-          <w:lang w:val="ru-RU"/>
         </w:rPr>
       </w:pPr>
       <w:r>
@@ -2018,70 +2144,25 @@
     <w:p>
       <w:pPr>
         <w:spacing w:line="360" w:lineRule="auto"/>
-        <w:jc w:val="both"/>
-        <w:rPr>
-          <w:rFonts w:ascii="Times New Roman" w:hAnsi="Times New Roman" w:cs="Times New Roman"/>
-          <w:sz w:val="28"/>
-          <w:szCs w:val="28"/>
-          <w:lang w:val="ru-RU"/>
-        </w:rPr>
-      </w:pPr>
-      <w:r>
-        <w:rPr>
-          <w:rFonts w:ascii="Times New Roman" w:hAnsi="Times New Roman" w:cs="Times New Roman"/>
-          <w:noProof/>
-          <w:sz w:val="28"/>
-          <w:szCs w:val="28"/>
-          <w:lang w:eastAsia="uk-UA"/>
-        </w:rPr>
-        <w:drawing>
-          <wp:inline distT="0" distB="0" distL="0" distR="0">
-            <wp:extent cx="4286250" cy="1428750"/>
-            <wp:effectExtent l="0" t="0" r="0" b="0"/>
-            <wp:docPr id="1" name="Рисунок 1" descr="C:\Users\i.talavyria\AppData\Local\Microsoft\Windows\INetCache\Content.Word\PlanDay (4).png"/>
-            <wp:cNvGraphicFramePr>
-              <a:graphicFrameLocks xmlns:a="http://schemas.openxmlformats.org/drawingml/2006/main" noChangeAspect="1"/>
-            </wp:cNvGraphicFramePr>
-            <a:graphic xmlns:a="http://schemas.openxmlformats.org/drawingml/2006/main">
-              <a:graphicData uri="http://schemas.openxmlformats.org/drawingml/2006/picture">
-                <pic:pic xmlns:pic="http://schemas.openxmlformats.org/drawingml/2006/picture">
-                  <pic:nvPicPr>
-                    <pic:cNvPr id="0" name="Picture 8" descr="C:\Users\i.talavyria\AppData\Local\Microsoft\Windows\INetCache\Content.Word\PlanDay (4).png"/>
-                    <pic:cNvPicPr>
-                      <a:picLocks noChangeAspect="1" noChangeArrowheads="1"/>
-                    </pic:cNvPicPr>
-                  </pic:nvPicPr>
-                  <pic:blipFill>
-                    <a:blip r:embed="rId13">
-                      <a:extLst>
-                        <a:ext uri="{28A0092B-C50C-407E-A947-70E740481C1C}">
-                          <a14:useLocalDpi xmlns:a14="http://schemas.microsoft.com/office/drawing/2010/main" val="0"/>
-                        </a:ext>
-                      </a:extLst>
-                    </a:blip>
-                    <a:srcRect/>
-                    <a:stretch>
-                      <a:fillRect/>
-                    </a:stretch>
-                  </pic:blipFill>
-                  <pic:spPr bwMode="auto">
-                    <a:xfrm>
-                      <a:off x="0" y="0"/>
-                      <a:ext cx="4286250" cy="1428750"/>
-                    </a:xfrm>
-                    <a:prstGeom prst="rect">
-                      <a:avLst/>
-                    </a:prstGeom>
-                    <a:noFill/>
-                    <a:ln>
-                      <a:noFill/>
-                    </a:ln>
-                  </pic:spPr>
-                </pic:pic>
-              </a:graphicData>
-            </a:graphic>
-          </wp:inline>
-        </w:drawing>
+        <w:jc w:val="center"/>
+        <w:rPr>
+          <w:rFonts w:ascii="Times New Roman" w:hAnsi="Times New Roman" w:cs="Times New Roman"/>
+          <w:sz w:val="28"/>
+          <w:szCs w:val="28"/>
+          <w:lang w:val="ru-RU"/>
+        </w:rPr>
+      </w:pPr>
+      <w:r>
+        <w:rPr>
+          <w:rFonts w:ascii="Times New Roman" w:hAnsi="Times New Roman" w:cs="Times New Roman"/>
+          <w:sz w:val="28"/>
+          <w:szCs w:val="28"/>
+        </w:rPr>
+        <w:pict>
+          <v:shape id="_x0000_i1049" type="#_x0000_t75" style="width:204.75pt;height:45pt">
+            <v:imagedata r:id="rId13" o:title="PlanDay (9)"/>
+          </v:shape>
+        </w:pict>
       </w:r>
     </w:p>
     <w:p>
@@ -2195,6 +2276,163 @@
             </a:graphic>
           </wp:inline>
         </w:drawing>
+      </w:r>
+    </w:p>
+    <w:p>
+      <w:pPr>
+        <w:spacing w:line="360" w:lineRule="auto"/>
+        <w:jc w:val="both"/>
+        <w:rPr>
+          <w:rFonts w:ascii="Times New Roman" w:hAnsi="Times New Roman" w:cs="Times New Roman"/>
+          <w:sz w:val="28"/>
+          <w:szCs w:val="28"/>
+        </w:rPr>
+      </w:pPr>
+    </w:p>
+    <w:p>
+      <w:pPr>
+        <w:spacing w:line="360" w:lineRule="auto"/>
+        <w:jc w:val="both"/>
+        <w:rPr>
+          <w:rFonts w:ascii="Times New Roman" w:hAnsi="Times New Roman" w:cs="Times New Roman"/>
+          <w:sz w:val="28"/>
+          <w:szCs w:val="28"/>
+          <w:lang w:val="ru-RU"/>
+        </w:rPr>
+      </w:pPr>
+      <w:r>
+        <w:rPr>
+          <w:rFonts w:ascii="Times New Roman" w:hAnsi="Times New Roman" w:cs="Times New Roman"/>
+          <w:sz w:val="28"/>
+          <w:szCs w:val="28"/>
+        </w:rPr>
+        <w:t>Щоб отримати 3 зображення в одному необхі</w:t>
+      </w:r>
+      <w:r>
+        <w:rPr>
+          <w:rFonts w:ascii="Times New Roman" w:hAnsi="Times New Roman" w:cs="Times New Roman"/>
+          <w:sz w:val="28"/>
+          <w:szCs w:val="28"/>
+          <w:lang w:val="ru-RU"/>
+        </w:rPr>
+        <w:t>д</w:t>
+      </w:r>
+      <w:r>
+        <w:rPr>
+          <w:rFonts w:ascii="Times New Roman" w:hAnsi="Times New Roman" w:cs="Times New Roman"/>
+          <w:sz w:val="28"/>
+          <w:szCs w:val="28"/>
+        </w:rPr>
+        <w:t>но перейти за посиланням</w:t>
+      </w:r>
+      <w:r>
+        <w:rPr>
+          <w:rFonts w:ascii="Times New Roman" w:hAnsi="Times New Roman" w:cs="Times New Roman"/>
+          <w:sz w:val="28"/>
+          <w:szCs w:val="28"/>
+          <w:lang w:val="ru-RU"/>
+        </w:rPr>
+        <w:t>:</w:t>
+      </w:r>
+    </w:p>
+    <w:p>
+      <w:pPr>
+        <w:spacing w:line="360" w:lineRule="auto"/>
+        <w:jc w:val="both"/>
+        <w:rPr>
+          <w:rFonts w:ascii="Times New Roman" w:hAnsi="Times New Roman" w:cs="Times New Roman"/>
+          <w:sz w:val="28"/>
+          <w:szCs w:val="28"/>
+        </w:rPr>
+      </w:pPr>
+      <w:hyperlink r:id="rId16" w:history="1">
+        <w:r>
+          <w:rPr>
+            <w:rStyle w:val="a3"/>
+            <w:rFonts w:ascii="Times New Roman" w:hAnsi="Times New Roman" w:cs="Times New Roman"/>
+            <w:sz w:val="28"/>
+            <w:szCs w:val="28"/>
+          </w:rPr>
+          <w:t>http://cash-img.avrora.lan/get</w:t>
+        </w:r>
+        <w:r>
+          <w:rPr>
+            <w:rStyle w:val="a3"/>
+            <w:rFonts w:ascii="Times New Roman" w:hAnsi="Times New Roman" w:cs="Times New Roman"/>
+            <w:sz w:val="28"/>
+            <w:szCs w:val="28"/>
+          </w:rPr>
+          <w:t>I</w:t>
+        </w:r>
+        <w:r>
+          <w:rPr>
+            <w:rStyle w:val="a3"/>
+            <w:rFonts w:ascii="Times New Roman" w:hAnsi="Times New Roman" w:cs="Times New Roman"/>
+            <w:sz w:val="28"/>
+            <w:szCs w:val="28"/>
+          </w:rPr>
+          <w:t>ma</w:t>
+        </w:r>
+        <w:r>
+          <w:rPr>
+            <w:rStyle w:val="a3"/>
+            <w:rFonts w:ascii="Times New Roman" w:hAnsi="Times New Roman" w:cs="Times New Roman"/>
+            <w:sz w:val="28"/>
+            <w:szCs w:val="28"/>
+          </w:rPr>
+          <w:t>g</w:t>
+        </w:r>
+        <w:r>
+          <w:rPr>
+            <w:rStyle w:val="a3"/>
+            <w:rFonts w:ascii="Times New Roman" w:hAnsi="Times New Roman" w:cs="Times New Roman"/>
+            <w:sz w:val="28"/>
+            <w:szCs w:val="28"/>
+          </w:rPr>
+          <w:t>es/5</w:t>
+        </w:r>
+      </w:hyperlink>
+      <w:r>
+        <w:rPr>
+          <w:rFonts w:ascii="Times New Roman" w:hAnsi="Times New Roman" w:cs="Times New Roman"/>
+          <w:sz w:val="28"/>
+          <w:szCs w:val="28"/>
+        </w:rPr>
+        <w:t xml:space="preserve"> </w:t>
+      </w:r>
+    </w:p>
+    <w:p>
+      <w:pPr>
+        <w:spacing w:line="360" w:lineRule="auto"/>
+        <w:jc w:val="both"/>
+        <w:rPr>
+          <w:rFonts w:ascii="Times New Roman" w:hAnsi="Times New Roman" w:cs="Times New Roman"/>
+          <w:sz w:val="28"/>
+          <w:szCs w:val="28"/>
+        </w:rPr>
+      </w:pPr>
+    </w:p>
+    <w:p>
+      <w:pPr>
+        <w:spacing w:line="360" w:lineRule="auto"/>
+        <w:jc w:val="both"/>
+        <w:rPr>
+          <w:rFonts w:ascii="Times New Roman" w:hAnsi="Times New Roman" w:cs="Times New Roman"/>
+          <w:sz w:val="28"/>
+          <w:szCs w:val="28"/>
+        </w:rPr>
+      </w:pPr>
+      <w:r>
+        <w:rPr>
+          <w:rFonts w:ascii="Times New Roman" w:hAnsi="Times New Roman" w:cs="Times New Roman"/>
+          <w:sz w:val="28"/>
+          <w:szCs w:val="28"/>
+        </w:rPr>
+        <w:pict>
+          <v:shape id="_x0000_i1031" type="#_x0000_t75" style="width:467.25pt;height:42pt">
+            <v:imagedata r:id="rId17" o:title="Plan (30)"/>
+          </v:shape>
+        </w:pict>
       </w:r>
     </w:p>
     <w:sectPr>
@@ -2639,6 +2877,18 @@
       <w:u w:val="single"/>
     </w:rPr>
   </w:style>
+  <w:style w:type="character" w:styleId="a4">
+    <w:name w:val="FollowedHyperlink"/>
+    <w:basedOn w:val="a0"/>
+    <w:uiPriority w:val="99"/>
+    <w:semiHidden/>
+    <w:unhideWhenUsed/>
+    <w:rsid w:val="003C6C97"/>
+    <w:rPr>
+      <w:color w:val="954F72" w:themeColor="followedHyperlink"/>
+      <w:u w:val="single"/>
+    </w:rPr>
+  </w:style>
 </w:styles>
 </file>
 

</xml_diff>